<commit_message>
minor correction and converted pdf
</commit_message>
<xml_diff>
--- a/Assignment1/solution/NES Assignment 1.docx
+++ b/Assignment1/solution/NES Assignment 1.docx
@@ -8,17 +8,17 @@
         <w:rPr>
           <w:b/>
           <w:bCs/>
-          <w:sz w:val="40"/>
-          <w:szCs w:val="40"/>
-          <w:lang w:val="en-US"/>
-        </w:rPr>
-      </w:pPr>
-      <w:r>
-        <w:rPr>
-          <w:b/>
-          <w:bCs/>
-          <w:sz w:val="40"/>
-          <w:szCs w:val="40"/>
+          <w:sz w:val="24"/>
+          <w:szCs w:val="24"/>
+          <w:lang w:val="en-US"/>
+        </w:rPr>
+      </w:pPr>
+      <w:r>
+        <w:rPr>
+          <w:b/>
+          <w:bCs/>
+          <w:sz w:val="24"/>
+          <w:szCs w:val="24"/>
           <w:lang w:val="en-US"/>
         </w:rPr>
         <w:t>NES Assignment – 1</w:t>
@@ -34,38 +34,146 @@
         <w:rPr>
           <w:b/>
           <w:bCs/>
-          <w:sz w:val="28"/>
-          <w:szCs w:val="28"/>
-          <w:lang w:val="en-US"/>
-        </w:rPr>
-      </w:pPr>
-      <w:r>
-        <w:rPr>
-          <w:b/>
-          <w:bCs/>
-          <w:sz w:val="28"/>
-          <w:szCs w:val="28"/>
+          <w:sz w:val="24"/>
+          <w:szCs w:val="24"/>
+          <w:lang w:val="en-US"/>
+        </w:rPr>
+      </w:pPr>
+      <w:proofErr w:type="spellStart"/>
+      <w:r>
+        <w:rPr>
+          <w:b/>
+          <w:bCs/>
+          <w:sz w:val="24"/>
+          <w:szCs w:val="24"/>
           <w:lang w:val="en-US"/>
         </w:rPr>
         <w:t>Single_thread.c</w:t>
       </w:r>
-    </w:p>
-    <w:p>
-      <w:pPr>
-        <w:rPr>
-          <w:b/>
-          <w:bCs/>
-          <w:sz w:val="28"/>
-          <w:szCs w:val="28"/>
-          <w:lang w:val="en-US"/>
-        </w:rPr>
-      </w:pPr>
-      <w:r>
-        <w:rPr>
-          <w:b/>
-          <w:bCs/>
-          <w:sz w:val="28"/>
-          <w:szCs w:val="28"/>
+      <w:proofErr w:type="spellEnd"/>
+    </w:p>
+    <w:p>
+      <w:pPr>
+        <w:rPr>
+          <w:b/>
+          <w:bCs/>
+          <w:sz w:val="24"/>
+          <w:szCs w:val="24"/>
+          <w:lang w:val="en-US"/>
+        </w:rPr>
+      </w:pPr>
+      <w:r>
+        <w:rPr>
+          <w:b/>
+          <w:bCs/>
+          <w:sz w:val="24"/>
+          <w:szCs w:val="24"/>
+          <w:lang w:val="en-US"/>
+        </w:rPr>
+        <w:t>Description:</w:t>
+      </w:r>
+    </w:p>
+    <w:p>
+      <w:pPr>
+        <w:rPr>
+          <w:sz w:val="24"/>
+          <w:szCs w:val="24"/>
+          <w:lang w:val="en-US"/>
+        </w:rPr>
+      </w:pPr>
+      <w:r>
+        <w:rPr>
+          <w:sz w:val="24"/>
+          <w:szCs w:val="24"/>
+          <w:lang w:val="en-US"/>
+        </w:rPr>
+        <w:t xml:space="preserve">In this program, </w:t>
+      </w:r>
+      <w:r>
+        <w:rPr>
+          <w:sz w:val="24"/>
+          <w:szCs w:val="24"/>
+          <w:lang w:val="en-US"/>
+        </w:rPr>
+        <w:t xml:space="preserve">A single thread is created with </w:t>
+      </w:r>
+      <w:proofErr w:type="gramStart"/>
+      <w:r>
+        <w:rPr>
+          <w:sz w:val="24"/>
+          <w:szCs w:val="24"/>
+          <w:lang w:val="en-US"/>
+        </w:rPr>
+        <w:t xml:space="preserve">a </w:t>
+      </w:r>
+      <w:r>
+        <w:rPr>
+          <w:sz w:val="24"/>
+          <w:szCs w:val="24"/>
+          <w:lang w:val="en-US"/>
+        </w:rPr>
+        <w:t xml:space="preserve"> switch</w:t>
+      </w:r>
+      <w:proofErr w:type="gramEnd"/>
+      <w:r>
+        <w:rPr>
+          <w:sz w:val="24"/>
+          <w:szCs w:val="24"/>
+          <w:lang w:val="en-US"/>
+        </w:rPr>
+        <w:t xml:space="preserve"> case to redirect to different execution step where a message is printed to show the current execution step.  </w:t>
+      </w:r>
+      <w:proofErr w:type="gramStart"/>
+      <w:r>
+        <w:rPr>
+          <w:sz w:val="24"/>
+          <w:szCs w:val="24"/>
+          <w:lang w:val="en-US"/>
+        </w:rPr>
+        <w:t>The  execution</w:t>
+      </w:r>
+      <w:proofErr w:type="gramEnd"/>
+      <w:r>
+        <w:rPr>
+          <w:sz w:val="24"/>
+          <w:szCs w:val="24"/>
+          <w:lang w:val="en-US"/>
+        </w:rPr>
+        <w:t xml:space="preserve"> is stopped when the </w:t>
+      </w:r>
+      <w:r>
+        <w:rPr>
+          <w:sz w:val="24"/>
+          <w:szCs w:val="24"/>
+          <w:lang w:val="en-US"/>
+        </w:rPr>
+        <w:t>thread</w:t>
+      </w:r>
+      <w:r>
+        <w:rPr>
+          <w:sz w:val="24"/>
+          <w:szCs w:val="24"/>
+          <w:lang w:val="en-US"/>
+        </w:rPr>
+        <w:t xml:space="preserve"> returns DONE which is a constant 1.</w:t>
+      </w:r>
+    </w:p>
+    <w:p>
+      <w:pPr>
+        <w:rPr>
+          <w:b/>
+          <w:bCs/>
+          <w:sz w:val="24"/>
+          <w:szCs w:val="24"/>
+          <w:lang w:val="en-US"/>
+        </w:rPr>
+      </w:pPr>
+      <w:r>
+        <w:rPr>
+          <w:b/>
+          <w:bCs/>
+          <w:sz w:val="24"/>
+          <w:szCs w:val="24"/>
           <w:lang w:val="en-US"/>
         </w:rPr>
         <w:t>Output screenshots:</w:t>
@@ -76,6 +184,8 @@
         <w:rPr>
           <w:b/>
           <w:bCs/>
+          <w:sz w:val="24"/>
+          <w:szCs w:val="24"/>
           <w:lang w:val="en-US"/>
         </w:rPr>
       </w:pPr>
@@ -84,10 +194,12 @@
           <w:b/>
           <w:bCs/>
           <w:noProof/>
+          <w:sz w:val="24"/>
+          <w:szCs w:val="24"/>
           <w:lang w:val="en-US"/>
         </w:rPr>
         <w:drawing>
-          <wp:inline distT="0" distB="0" distL="0" distR="0" wp14:anchorId="1E52502F" wp14:editId="21865036">
+          <wp:inline distT="0" distB="0" distL="0" distR="0" wp14:anchorId="1E52502F" wp14:editId="149C5426">
             <wp:extent cx="5715000" cy="3571875"/>
             <wp:effectExtent l="0" t="0" r="0" b="9525"/>
             <wp:docPr id="1" name="Picture 1"/>
@@ -138,61 +250,6 @@
     </w:p>
     <w:p>
       <w:pPr>
-        <w:rPr>
-          <w:b/>
-          <w:bCs/>
-          <w:lang w:val="en-US"/>
-        </w:rPr>
-      </w:pPr>
-      <w:r>
-        <w:rPr>
-          <w:b/>
-          <w:bCs/>
-          <w:lang w:val="en-US"/>
-        </w:rPr>
-        <w:t>Description:</w:t>
-      </w:r>
-    </w:p>
-    <w:p>
-      <w:pPr>
-        <w:rPr>
-          <w:lang w:val="en-US"/>
-        </w:rPr>
-      </w:pPr>
-      <w:r>
-        <w:rPr>
-          <w:lang w:val="en-US"/>
-        </w:rPr>
-        <w:t xml:space="preserve">In this program,we have added </w:t>
-      </w:r>
-      <w:r>
-        <w:rPr>
-          <w:lang w:val="en-US"/>
-        </w:rPr>
-        <w:t xml:space="preserve">4 </w:t>
-      </w:r>
-      <w:r>
-        <w:rPr>
-          <w:lang w:val="en-US"/>
-        </w:rPr>
-        <w:t xml:space="preserve">switch </w:t>
-      </w:r>
-      <w:r>
-        <w:rPr>
-          <w:lang w:val="en-US"/>
-        </w:rPr>
-        <w:t>cases to print a message showing the current step. We also print “DONE” in the end once the last step is done.</w:t>
-      </w:r>
-    </w:p>
-    <w:p>
-      <w:pPr>
-        <w:rPr>
-          <w:lang w:val="en-US"/>
-        </w:rPr>
-      </w:pPr>
-    </w:p>
-    <w:p>
-      <w:pPr>
         <w:pStyle w:val="ListParagraph"/>
         <w:numPr>
           <w:ilvl w:val="0"/>
@@ -201,17 +258,17 @@
         <w:rPr>
           <w:b/>
           <w:bCs/>
-          <w:sz w:val="28"/>
-          <w:szCs w:val="28"/>
-          <w:lang w:val="en-US"/>
-        </w:rPr>
-      </w:pPr>
-      <w:r>
-        <w:rPr>
-          <w:b/>
-          <w:bCs/>
-          <w:sz w:val="28"/>
-          <w:szCs w:val="28"/>
+          <w:sz w:val="24"/>
+          <w:szCs w:val="24"/>
+          <w:lang w:val="en-US"/>
+        </w:rPr>
+      </w:pPr>
+      <w:r>
+        <w:rPr>
+          <w:b/>
+          <w:bCs/>
+          <w:sz w:val="24"/>
+          <w:szCs w:val="24"/>
           <w:lang w:val="en-US"/>
         </w:rPr>
         <w:t>Multithreading:</w:t>
@@ -222,17 +279,195 @@
         <w:rPr>
           <w:b/>
           <w:bCs/>
-          <w:sz w:val="28"/>
-          <w:szCs w:val="28"/>
-          <w:lang w:val="en-US"/>
-        </w:rPr>
-      </w:pPr>
-      <w:r>
-        <w:rPr>
-          <w:b/>
-          <w:bCs/>
-          <w:sz w:val="28"/>
-          <w:szCs w:val="28"/>
+          <w:sz w:val="24"/>
+          <w:szCs w:val="24"/>
+          <w:lang w:val="en-US"/>
+        </w:rPr>
+      </w:pPr>
+      <w:r>
+        <w:rPr>
+          <w:b/>
+          <w:bCs/>
+          <w:sz w:val="24"/>
+          <w:szCs w:val="24"/>
+          <w:lang w:val="en-US"/>
+        </w:rPr>
+        <w:t>Description:</w:t>
+      </w:r>
+    </w:p>
+    <w:p>
+      <w:pPr>
+        <w:rPr>
+          <w:sz w:val="24"/>
+          <w:szCs w:val="24"/>
+          <w:lang w:val="en-US"/>
+        </w:rPr>
+      </w:pPr>
+      <w:r>
+        <w:rPr>
+          <w:sz w:val="24"/>
+          <w:szCs w:val="24"/>
+          <w:lang w:val="en-US"/>
+        </w:rPr>
+        <w:t>We added 2 protothreads here. The first with 4 steps/cases,</w:t>
+      </w:r>
+      <w:r>
+        <w:rPr>
+          <w:sz w:val="24"/>
+          <w:szCs w:val="24"/>
+          <w:lang w:val="en-US"/>
+        </w:rPr>
+        <w:t xml:space="preserve"> </w:t>
+      </w:r>
+      <w:r>
+        <w:rPr>
+          <w:sz w:val="24"/>
+          <w:szCs w:val="24"/>
+          <w:lang w:val="en-US"/>
+        </w:rPr>
+        <w:t>each printing a message indicating the thread ID and the execution step. and the second with 2 execution steps,</w:t>
+      </w:r>
+      <w:r>
+        <w:rPr>
+          <w:sz w:val="24"/>
+          <w:szCs w:val="24"/>
+          <w:lang w:val="en-US"/>
+        </w:rPr>
+        <w:t xml:space="preserve"> </w:t>
+      </w:r>
+      <w:r>
+        <w:rPr>
+          <w:sz w:val="24"/>
+          <w:szCs w:val="24"/>
+          <w:lang w:val="en-US"/>
+        </w:rPr>
+        <w:t>printing similar output.</w:t>
+      </w:r>
+    </w:p>
+    <w:p>
+      <w:pPr>
+        <w:rPr>
+          <w:sz w:val="24"/>
+          <w:szCs w:val="24"/>
+        </w:rPr>
+      </w:pPr>
+      <w:r>
+        <w:rPr>
+          <w:b/>
+          <w:bCs/>
+          <w:sz w:val="24"/>
+          <w:szCs w:val="24"/>
+        </w:rPr>
+        <w:t>Extend one protothread with a local variable (for example an integer that is incremented in each execution step). Output also the current value of the variable in each step. Reflect on the problems that might occur here. Why is the naive approach not working? Try to pinpoint the core of the problem to understand when normal local variables can be used and when that’s not possible</w:t>
+      </w:r>
+      <w:r>
+        <w:rPr>
+          <w:sz w:val="24"/>
+          <w:szCs w:val="24"/>
+        </w:rPr>
+        <w:t>.</w:t>
+      </w:r>
+    </w:p>
+    <w:p>
+      <w:pPr>
+        <w:rPr>
+          <w:b/>
+          <w:bCs/>
+          <w:sz w:val="24"/>
+          <w:szCs w:val="24"/>
+        </w:rPr>
+      </w:pPr>
+      <w:r>
+        <w:rPr>
+          <w:b/>
+          <w:bCs/>
+          <w:sz w:val="24"/>
+          <w:szCs w:val="24"/>
+        </w:rPr>
+        <w:t>Implementation:</w:t>
+      </w:r>
+    </w:p>
+    <w:p>
+      <w:pPr>
+        <w:rPr>
+          <w:sz w:val="24"/>
+          <w:szCs w:val="24"/>
+        </w:rPr>
+      </w:pPr>
+      <w:r>
+        <w:rPr>
+          <w:sz w:val="24"/>
+          <w:szCs w:val="24"/>
+        </w:rPr>
+        <w:t>We have implemented a protothread with a local variable and the value of the local variable is changed in each execution step and printed in the output.</w:t>
+      </w:r>
+    </w:p>
+    <w:p>
+      <w:pPr>
+        <w:rPr>
+          <w:b/>
+          <w:bCs/>
+          <w:sz w:val="24"/>
+          <w:szCs w:val="24"/>
+        </w:rPr>
+      </w:pPr>
+      <w:r>
+        <w:rPr>
+          <w:b/>
+          <w:bCs/>
+          <w:sz w:val="24"/>
+          <w:szCs w:val="24"/>
+        </w:rPr>
+        <w:lastRenderedPageBreak/>
+        <w:t>Observation:</w:t>
+      </w:r>
+    </w:p>
+    <w:p>
+      <w:pPr>
+        <w:rPr>
+          <w:sz w:val="24"/>
+          <w:szCs w:val="24"/>
+        </w:rPr>
+      </w:pPr>
+      <w:r>
+        <w:rPr>
+          <w:sz w:val="24"/>
+          <w:szCs w:val="24"/>
+        </w:rPr>
+        <w:t xml:space="preserve">The changed value of the local variable is not reflected in the output because the values of the local variables are not preserved but in the case of static variables the value is preserved across multiple executions. </w:t>
+      </w:r>
+    </w:p>
+    <w:p>
+      <w:pPr>
+        <w:rPr>
+          <w:sz w:val="24"/>
+          <w:szCs w:val="24"/>
+        </w:rPr>
+      </w:pPr>
+      <w:r>
+        <w:rPr>
+          <w:sz w:val="24"/>
+          <w:szCs w:val="24"/>
+        </w:rPr>
+        <w:t>Local variables cannot be used across multiple execution. It can be used to perform simple operations in a single execution.</w:t>
+      </w:r>
+    </w:p>
+    <w:p>
+      <w:pPr>
+        <w:rPr>
+          <w:b/>
+          <w:bCs/>
+          <w:sz w:val="24"/>
+          <w:szCs w:val="24"/>
+          <w:lang w:val="en-US"/>
+        </w:rPr>
+      </w:pPr>
+      <w:r>
+        <w:rPr>
+          <w:b/>
+          <w:bCs/>
+          <w:sz w:val="24"/>
+          <w:szCs w:val="24"/>
           <w:lang w:val="en-US"/>
         </w:rPr>
         <w:t>Output screenshots:</w:t>
@@ -243,24 +478,18 @@
         <w:rPr>
           <w:b/>
           <w:bCs/>
-          <w:lang w:val="en-US"/>
-        </w:rPr>
-      </w:pPr>
-    </w:p>
-    <w:p>
-      <w:pPr>
-        <w:rPr>
-          <w:b/>
-          <w:bCs/>
+          <w:sz w:val="24"/>
+          <w:szCs w:val="24"/>
           <w:lang w:val="en-US"/>
         </w:rPr>
       </w:pPr>
       <w:r>
         <w:rPr>
           <w:noProof/>
-          <w:lang w:val="en-US"/>
-        </w:rPr>
-        <w:lastRenderedPageBreak/>
+          <w:sz w:val="24"/>
+          <w:szCs w:val="24"/>
+          <w:lang w:val="en-US"/>
+        </w:rPr>
         <w:drawing>
           <wp:inline distT="0" distB="0" distL="0" distR="0" wp14:anchorId="7B435C69" wp14:editId="5DA719AB">
             <wp:extent cx="5715000" cy="3571875"/>
@@ -313,151 +542,679 @@
     </w:p>
     <w:p>
       <w:pPr>
-        <w:rPr>
-          <w:b/>
-          <w:bCs/>
-          <w:lang w:val="en-US"/>
-        </w:rPr>
-      </w:pPr>
-      <w:r>
-        <w:rPr>
-          <w:b/>
-          <w:bCs/>
-          <w:lang w:val="en-US"/>
-        </w:rPr>
-        <w:t>Description:</w:t>
-      </w:r>
-    </w:p>
-    <w:p>
-      <w:pPr>
-        <w:rPr>
-          <w:lang w:val="en-US"/>
-        </w:rPr>
-      </w:pPr>
-      <w:r>
-        <w:rPr>
-          <w:lang w:val="en-US"/>
-        </w:rPr>
-        <w:t>We added 2 protothreads here. The first with 4 steps/cases,each printing a message indicating the thread ID and the execution step. and the second with 2 execution steps,printing similar output.</w:t>
-      </w:r>
-    </w:p>
-    <w:p>
-      <w:pPr>
-        <w:rPr>
-          <w:lang w:val="en-US"/>
-        </w:rPr>
-      </w:pPr>
-    </w:p>
-    <w:p>
-      <w:pPr>
-        <w:rPr>
-          <w:lang w:val="en-US"/>
-        </w:rPr>
-      </w:pPr>
-    </w:p>
-    <w:p>
-      <w:r>
-        <w:rPr>
-          <w:b/>
-          <w:bCs/>
-        </w:rPr>
-        <w:t>Extend one protothread with a local variable (for example an integer that is incremented in each execution step). Output also the current value of the variable in each step. Reflect on the problems that might occur here. Why is the naive approach not working? Try to pinpoint the core of the problem to understand when normal local variables can be used and when that’s not possible</w:t>
-      </w:r>
-      <w:r>
-        <w:t>.</w:t>
-      </w:r>
-    </w:p>
-    <w:p>
-      <w:pPr>
-        <w:rPr>
-          <w:b/>
-          <w:bCs/>
-        </w:rPr>
-      </w:pPr>
-      <w:r>
-        <w:rPr>
-          <w:b/>
-          <w:bCs/>
-        </w:rPr>
-        <w:t>Implementation:</w:t>
-      </w:r>
-    </w:p>
-    <w:p>
-      <w:r>
-        <w:t>We have implemented a protothread with a local variable</w:t>
-      </w:r>
-      <w:r>
-        <w:t xml:space="preserve"> and the value of the local variable is changed in each execution step and printed in the output.</w:t>
-      </w:r>
-    </w:p>
-    <w:p>
-      <w:pPr>
-        <w:rPr>
-          <w:b/>
-          <w:bCs/>
-        </w:rPr>
-      </w:pPr>
-      <w:r>
-        <w:rPr>
-          <w:b/>
-          <w:bCs/>
-        </w:rPr>
-        <w:t>Observation:</w:t>
-      </w:r>
-    </w:p>
-    <w:p>
-      <w:r>
-        <w:t>The changed value of the local variable is not reflected in the output because the values of the local variables are not preserved but in the case of static variables the value is preserved across multiple executions.</w:t>
-      </w:r>
-      <w:r>
-        <w:t xml:space="preserve"> </w:t>
-      </w:r>
-    </w:p>
-    <w:p>
-      <w:r>
-        <w:t>Local variables cannot be used across multiple execution</w:t>
-      </w:r>
-      <w:r>
-        <w:t>. It can be used to perform simple operations in a single execution.</w:t>
-      </w:r>
-    </w:p>
-    <w:p/>
-    <w:p/>
-    <w:p>
-      <w:pPr>
-        <w:rPr>
-          <w:b/>
-          <w:bCs/>
-          <w:sz w:val="28"/>
-          <w:szCs w:val="28"/>
-        </w:rPr>
-      </w:pPr>
-      <w:r>
-        <w:rPr>
-          <w:b/>
-          <w:bCs/>
-          <w:sz w:val="28"/>
-          <w:szCs w:val="28"/>
-        </w:rPr>
-        <w:lastRenderedPageBreak/>
-        <w:t>Protothreads.c:</w:t>
-      </w:r>
-    </w:p>
-    <w:p>
-      <w:pPr>
-        <w:rPr>
-          <w:b/>
-          <w:bCs/>
-          <w:sz w:val="28"/>
-          <w:szCs w:val="28"/>
-        </w:rPr>
-      </w:pPr>
-      <w:r>
-        <w:rPr>
-          <w:b/>
-          <w:bCs/>
-          <w:sz w:val="28"/>
-          <w:szCs w:val="28"/>
+        <w:pStyle w:val="ListParagraph"/>
+        <w:numPr>
+          <w:ilvl w:val="0"/>
+          <w:numId w:val="2"/>
+        </w:numPr>
+        <w:rPr>
+          <w:b/>
+          <w:bCs/>
+          <w:sz w:val="24"/>
+          <w:szCs w:val="24"/>
+        </w:rPr>
+      </w:pPr>
+      <w:proofErr w:type="spellStart"/>
+      <w:r>
+        <w:rPr>
+          <w:b/>
+          <w:bCs/>
+          <w:sz w:val="24"/>
+          <w:szCs w:val="24"/>
+        </w:rPr>
+        <w:t>Protothreads.c</w:t>
+      </w:r>
+      <w:proofErr w:type="spellEnd"/>
+      <w:r>
+        <w:rPr>
+          <w:b/>
+          <w:bCs/>
+          <w:sz w:val="24"/>
+          <w:szCs w:val="24"/>
+        </w:rPr>
+        <w:t>:</w:t>
+      </w:r>
+    </w:p>
+    <w:p>
+      <w:pPr>
+        <w:rPr>
+          <w:b/>
+          <w:bCs/>
+          <w:sz w:val="24"/>
+          <w:szCs w:val="24"/>
+        </w:rPr>
+      </w:pPr>
+      <w:proofErr w:type="spellStart"/>
+      <w:r>
+        <w:rPr>
+          <w:b/>
+          <w:bCs/>
+          <w:sz w:val="24"/>
+          <w:szCs w:val="24"/>
+        </w:rPr>
+        <w:t>Descritpion</w:t>
+      </w:r>
+      <w:proofErr w:type="spellEnd"/>
+      <w:r>
+        <w:rPr>
+          <w:b/>
+          <w:bCs/>
+          <w:sz w:val="24"/>
+          <w:szCs w:val="24"/>
+        </w:rPr>
+        <w:t>:</w:t>
+      </w:r>
+    </w:p>
+    <w:p>
+      <w:pPr>
+        <w:rPr>
+          <w:sz w:val="24"/>
+          <w:szCs w:val="24"/>
+        </w:rPr>
+      </w:pPr>
+      <w:r>
+        <w:rPr>
+          <w:sz w:val="24"/>
+          <w:szCs w:val="24"/>
+        </w:rPr>
+        <w:t>Here we have implemented 3 protothreads. The first one is automatically started and it calls protothread 3 once a button is clicked. The second protothread is automatically started and prints a message/ The third protothread is started by protothread 1 only when the button is clicked and it prints a message.</w:t>
+      </w:r>
+    </w:p>
+    <w:p>
+      <w:pPr>
+        <w:rPr>
+          <w:b/>
+          <w:bCs/>
+          <w:sz w:val="24"/>
+          <w:szCs w:val="24"/>
+        </w:rPr>
+      </w:pPr>
+      <w:r>
+        <w:rPr>
+          <w:b/>
+          <w:bCs/>
+          <w:sz w:val="24"/>
+          <w:szCs w:val="24"/>
+        </w:rPr>
+        <w:t>You should now be able to answer questions like: • How are protothreads different from, for example, Linux threads?</w:t>
+      </w:r>
+    </w:p>
+    <w:p>
+      <w:pPr>
+        <w:pStyle w:val="ListParagraph"/>
+        <w:numPr>
+          <w:ilvl w:val="0"/>
+          <w:numId w:val="3"/>
+        </w:numPr>
+        <w:rPr>
+          <w:sz w:val="24"/>
+          <w:szCs w:val="24"/>
+        </w:rPr>
+      </w:pPr>
+      <w:r>
+        <w:rPr>
+          <w:sz w:val="24"/>
+          <w:szCs w:val="24"/>
+        </w:rPr>
+        <w:t xml:space="preserve">Protothreads ate </w:t>
+      </w:r>
+      <w:proofErr w:type="spellStart"/>
+      <w:r>
+        <w:rPr>
+          <w:sz w:val="24"/>
+          <w:szCs w:val="24"/>
+        </w:rPr>
+        <w:t>stackless</w:t>
+      </w:r>
+      <w:proofErr w:type="spellEnd"/>
+      <w:r>
+        <w:rPr>
+          <w:sz w:val="24"/>
+          <w:szCs w:val="24"/>
+        </w:rPr>
+        <w:t xml:space="preserve"> threads while Linux threads use stacks. This saves the overhead of large amounts of memory </w:t>
+      </w:r>
+      <w:proofErr w:type="spellStart"/>
+      <w:r>
+        <w:rPr>
+          <w:sz w:val="24"/>
+          <w:szCs w:val="24"/>
+        </w:rPr>
+        <w:t>space,as</w:t>
+      </w:r>
+      <w:proofErr w:type="spellEnd"/>
+      <w:r>
+        <w:rPr>
+          <w:sz w:val="24"/>
+          <w:szCs w:val="24"/>
+        </w:rPr>
+        <w:t xml:space="preserve"> it is anyway not required for Wireless sensor networks.</w:t>
+      </w:r>
+    </w:p>
+    <w:p>
+      <w:pPr>
+        <w:pStyle w:val="ListParagraph"/>
+        <w:numPr>
+          <w:ilvl w:val="0"/>
+          <w:numId w:val="3"/>
+        </w:numPr>
+        <w:rPr>
+          <w:sz w:val="24"/>
+          <w:szCs w:val="24"/>
+        </w:rPr>
+      </w:pPr>
+      <w:r>
+        <w:rPr>
+          <w:sz w:val="24"/>
+          <w:szCs w:val="24"/>
+        </w:rPr>
+        <w:t>Protothreads are independent of Operating system.</w:t>
+      </w:r>
+    </w:p>
+    <w:p>
+      <w:pPr>
+        <w:pStyle w:val="ListParagraph"/>
+        <w:numPr>
+          <w:ilvl w:val="0"/>
+          <w:numId w:val="3"/>
+        </w:numPr>
+        <w:rPr>
+          <w:sz w:val="24"/>
+          <w:szCs w:val="24"/>
+        </w:rPr>
+      </w:pPr>
+      <w:r>
+        <w:rPr>
+          <w:sz w:val="24"/>
+          <w:szCs w:val="24"/>
+        </w:rPr>
+        <w:t>Linux threads need a scheduler/handler for execution of threads but scheduling in case of protothreads have to be taken care by the developer.</w:t>
+      </w:r>
+    </w:p>
+    <w:p>
+      <w:pPr>
+        <w:rPr>
+          <w:sz w:val="24"/>
+          <w:szCs w:val="24"/>
+        </w:rPr>
+      </w:pPr>
+    </w:p>
+    <w:p>
+      <w:pPr>
+        <w:rPr>
+          <w:b/>
+          <w:bCs/>
+          <w:sz w:val="24"/>
+          <w:szCs w:val="24"/>
+        </w:rPr>
+      </w:pPr>
+      <w:r>
+        <w:rPr>
+          <w:b/>
+          <w:bCs/>
+          <w:sz w:val="24"/>
+          <w:szCs w:val="24"/>
+        </w:rPr>
+        <w:t>Would it be possible to just reimplement Linux threads for our sensor motes?</w:t>
+      </w:r>
+    </w:p>
+    <w:p>
+      <w:pPr>
+        <w:rPr>
+          <w:sz w:val="24"/>
+          <w:szCs w:val="24"/>
+        </w:rPr>
+      </w:pPr>
+      <w:r>
+        <w:rPr>
+          <w:sz w:val="24"/>
+          <w:szCs w:val="24"/>
+        </w:rPr>
+        <w:t>It is possible but it again requires large amounts of memory space.</w:t>
+      </w:r>
+    </w:p>
+    <w:p>
+      <w:pPr>
+        <w:rPr>
+          <w:sz w:val="24"/>
+          <w:szCs w:val="24"/>
+        </w:rPr>
+      </w:pPr>
+    </w:p>
+    <w:p>
+      <w:pPr>
+        <w:rPr>
+          <w:b/>
+          <w:bCs/>
+          <w:sz w:val="24"/>
+          <w:szCs w:val="24"/>
+        </w:rPr>
+      </w:pPr>
+      <w:r>
+        <w:rPr>
+          <w:b/>
+          <w:bCs/>
+          <w:sz w:val="24"/>
+          <w:szCs w:val="24"/>
+        </w:rPr>
+        <w:t>Protothread macros:</w:t>
+      </w:r>
+    </w:p>
+    <w:p>
+      <w:pPr>
+        <w:pStyle w:val="ListParagraph"/>
+        <w:numPr>
+          <w:ilvl w:val="0"/>
+          <w:numId w:val="4"/>
+        </w:numPr>
+        <w:rPr>
+          <w:i/>
+          <w:iCs/>
+          <w:sz w:val="24"/>
+          <w:szCs w:val="24"/>
+        </w:rPr>
+      </w:pPr>
+      <w:r>
+        <w:rPr>
+          <w:i/>
+          <w:iCs/>
+          <w:sz w:val="24"/>
+          <w:szCs w:val="24"/>
+        </w:rPr>
+        <w:t>PROCESS_BEGIN()</w:t>
+      </w:r>
+      <w:r>
+        <w:rPr>
+          <w:i/>
+          <w:iCs/>
+          <w:sz w:val="24"/>
+          <w:szCs w:val="24"/>
+        </w:rPr>
+        <w:t xml:space="preserve"> - </w:t>
+      </w:r>
+      <w:r>
+        <w:rPr>
+          <w:sz w:val="24"/>
+          <w:szCs w:val="24"/>
+        </w:rPr>
+        <w:t>The process begins with this macro. The process thread starts from here.</w:t>
+      </w:r>
+    </w:p>
+    <w:p>
+      <w:pPr>
+        <w:pStyle w:val="ListParagraph"/>
+        <w:numPr>
+          <w:ilvl w:val="0"/>
+          <w:numId w:val="4"/>
+        </w:numPr>
+        <w:rPr>
+          <w:i/>
+          <w:iCs/>
+          <w:sz w:val="24"/>
+          <w:szCs w:val="24"/>
+        </w:rPr>
+      </w:pPr>
+      <w:r>
+        <w:rPr>
+          <w:i/>
+          <w:iCs/>
+          <w:sz w:val="24"/>
+          <w:szCs w:val="24"/>
+        </w:rPr>
+        <w:t>PROCESS_END()</w:t>
+      </w:r>
+      <w:r>
+        <w:rPr>
+          <w:i/>
+          <w:iCs/>
+          <w:sz w:val="24"/>
+          <w:szCs w:val="24"/>
+        </w:rPr>
+        <w:t xml:space="preserve"> - </w:t>
+      </w:r>
+      <w:r>
+        <w:rPr>
+          <w:sz w:val="24"/>
+          <w:szCs w:val="24"/>
+        </w:rPr>
+        <w:t>This indicates the end of the process. The process is then removed from Kernel’s list of active processes.</w:t>
+      </w:r>
+    </w:p>
+    <w:p>
+      <w:pPr>
+        <w:pStyle w:val="ListParagraph"/>
+        <w:numPr>
+          <w:ilvl w:val="0"/>
+          <w:numId w:val="4"/>
+        </w:numPr>
+        <w:rPr>
+          <w:i/>
+          <w:iCs/>
+          <w:sz w:val="24"/>
+          <w:szCs w:val="24"/>
+        </w:rPr>
+      </w:pPr>
+      <w:r>
+        <w:rPr>
+          <w:i/>
+          <w:iCs/>
+          <w:sz w:val="24"/>
+          <w:szCs w:val="24"/>
+        </w:rPr>
+        <w:t>PROCESS_EXIT()</w:t>
+      </w:r>
+      <w:r>
+        <w:rPr>
+          <w:i/>
+          <w:iCs/>
+          <w:sz w:val="24"/>
+          <w:szCs w:val="24"/>
+        </w:rPr>
+        <w:t xml:space="preserve"> - </w:t>
+      </w:r>
+      <w:r>
+        <w:rPr>
+          <w:sz w:val="24"/>
+          <w:szCs w:val="24"/>
+        </w:rPr>
+        <w:t xml:space="preserve">A process can end in 2 ways. When it reaches PROCESS_END() </w:t>
+      </w:r>
+      <w:proofErr w:type="spellStart"/>
+      <w:r>
+        <w:rPr>
+          <w:sz w:val="24"/>
+          <w:szCs w:val="24"/>
+        </w:rPr>
+        <w:t>macro,or</w:t>
+      </w:r>
+      <w:proofErr w:type="spellEnd"/>
+      <w:r>
+        <w:rPr>
+          <w:sz w:val="24"/>
+          <w:szCs w:val="24"/>
+        </w:rPr>
+        <w:t xml:space="preserve"> when another process calls </w:t>
+      </w:r>
+      <w:proofErr w:type="spellStart"/>
+      <w:r>
+        <w:rPr>
+          <w:sz w:val="24"/>
+          <w:szCs w:val="24"/>
+        </w:rPr>
+        <w:t>process_exit</w:t>
+      </w:r>
+      <w:proofErr w:type="spellEnd"/>
+      <w:r>
+        <w:rPr>
+          <w:sz w:val="24"/>
+          <w:szCs w:val="24"/>
+        </w:rPr>
+        <w:t>() function.</w:t>
+      </w:r>
+    </w:p>
+    <w:p>
+      <w:pPr>
+        <w:pStyle w:val="ListParagraph"/>
+        <w:numPr>
+          <w:ilvl w:val="0"/>
+          <w:numId w:val="4"/>
+        </w:numPr>
+        <w:rPr>
+          <w:i/>
+          <w:iCs/>
+          <w:sz w:val="24"/>
+          <w:szCs w:val="24"/>
+        </w:rPr>
+      </w:pPr>
+      <w:r>
+        <w:rPr>
+          <w:i/>
+          <w:iCs/>
+          <w:sz w:val="24"/>
+          <w:szCs w:val="24"/>
+        </w:rPr>
+        <w:t>PROCESS_WAIT_EVENT()</w:t>
+      </w:r>
+      <w:r>
+        <w:rPr>
+          <w:i/>
+          <w:iCs/>
+          <w:sz w:val="24"/>
+          <w:szCs w:val="24"/>
+        </w:rPr>
+        <w:t xml:space="preserve"> - </w:t>
+      </w:r>
+      <w:r>
+        <w:rPr>
+          <w:sz w:val="24"/>
+          <w:szCs w:val="24"/>
+        </w:rPr>
+        <w:t xml:space="preserve">It waits for an event to </w:t>
+      </w:r>
+      <w:proofErr w:type="spellStart"/>
+      <w:r>
+        <w:rPr>
+          <w:sz w:val="24"/>
+          <w:szCs w:val="24"/>
+        </w:rPr>
+        <w:t>occur,it</w:t>
+      </w:r>
+      <w:proofErr w:type="spellEnd"/>
+      <w:r>
+        <w:rPr>
+          <w:sz w:val="24"/>
+          <w:szCs w:val="24"/>
+        </w:rPr>
+        <w:t xml:space="preserve"> could be any event.</w:t>
+      </w:r>
+    </w:p>
+    <w:p>
+      <w:pPr>
+        <w:pStyle w:val="ListParagraph"/>
+        <w:numPr>
+          <w:ilvl w:val="0"/>
+          <w:numId w:val="4"/>
+        </w:numPr>
+        <w:rPr>
+          <w:i/>
+          <w:iCs/>
+          <w:sz w:val="24"/>
+          <w:szCs w:val="24"/>
+        </w:rPr>
+      </w:pPr>
+      <w:r>
+        <w:rPr>
+          <w:i/>
+          <w:iCs/>
+          <w:sz w:val="24"/>
+          <w:szCs w:val="24"/>
+        </w:rPr>
+        <w:t>PROCESS_WAIT_EVENT_UNTIL()</w:t>
+      </w:r>
+      <w:r>
+        <w:rPr>
+          <w:i/>
+          <w:iCs/>
+          <w:sz w:val="24"/>
+          <w:szCs w:val="24"/>
+        </w:rPr>
+        <w:t xml:space="preserve"> - </w:t>
+      </w:r>
+      <w:r>
+        <w:rPr>
+          <w:sz w:val="24"/>
+          <w:szCs w:val="24"/>
+        </w:rPr>
+        <w:t xml:space="preserve">It waits for an event to </w:t>
+      </w:r>
+      <w:proofErr w:type="spellStart"/>
+      <w:r>
+        <w:rPr>
+          <w:sz w:val="24"/>
+          <w:szCs w:val="24"/>
+        </w:rPr>
+        <w:t>occur,but</w:t>
+      </w:r>
+      <w:proofErr w:type="spellEnd"/>
+      <w:r>
+        <w:rPr>
+          <w:sz w:val="24"/>
+          <w:szCs w:val="24"/>
+        </w:rPr>
+        <w:t xml:space="preserve"> the </w:t>
+      </w:r>
+      <w:proofErr w:type="spellStart"/>
+      <w:r>
+        <w:rPr>
+          <w:sz w:val="24"/>
+          <w:szCs w:val="24"/>
+        </w:rPr>
+        <w:t>occurance</w:t>
+      </w:r>
+      <w:proofErr w:type="spellEnd"/>
+      <w:r>
+        <w:rPr>
+          <w:sz w:val="24"/>
+          <w:szCs w:val="24"/>
+        </w:rPr>
+        <w:t xml:space="preserve"> of  event is specified with conditions.</w:t>
+      </w:r>
+    </w:p>
+    <w:p>
+      <w:pPr>
+        <w:pStyle w:val="ListParagraph"/>
+        <w:numPr>
+          <w:ilvl w:val="0"/>
+          <w:numId w:val="4"/>
+        </w:numPr>
+        <w:rPr>
+          <w:i/>
+          <w:iCs/>
+          <w:sz w:val="24"/>
+          <w:szCs w:val="24"/>
+        </w:rPr>
+      </w:pPr>
+      <w:r>
+        <w:rPr>
+          <w:i/>
+          <w:iCs/>
+          <w:sz w:val="24"/>
+          <w:szCs w:val="24"/>
+        </w:rPr>
+        <w:t>PROCESS_YIELD()</w:t>
+      </w:r>
+      <w:r>
+        <w:rPr>
+          <w:i/>
+          <w:iCs/>
+          <w:sz w:val="24"/>
+          <w:szCs w:val="24"/>
+        </w:rPr>
+        <w:t xml:space="preserve"> - </w:t>
+      </w:r>
+      <w:r>
+        <w:rPr>
+          <w:sz w:val="24"/>
+          <w:szCs w:val="24"/>
+        </w:rPr>
+        <w:t>This macro also waits for any event to occur.</w:t>
+      </w:r>
+    </w:p>
+    <w:p>
+      <w:pPr>
+        <w:pStyle w:val="ListParagraph"/>
+        <w:numPr>
+          <w:ilvl w:val="0"/>
+          <w:numId w:val="4"/>
+        </w:numPr>
+        <w:rPr>
+          <w:i/>
+          <w:iCs/>
+          <w:sz w:val="24"/>
+          <w:szCs w:val="24"/>
+        </w:rPr>
+      </w:pPr>
+      <w:r>
+        <w:rPr>
+          <w:i/>
+          <w:iCs/>
+          <w:sz w:val="24"/>
+          <w:szCs w:val="24"/>
+        </w:rPr>
+        <w:t>PROCESS_WAIT_UNTIL()</w:t>
+      </w:r>
+      <w:r>
+        <w:rPr>
+          <w:i/>
+          <w:iCs/>
+          <w:sz w:val="24"/>
+          <w:szCs w:val="24"/>
+        </w:rPr>
+        <w:t xml:space="preserve"> - </w:t>
+      </w:r>
+      <w:r>
+        <w:rPr>
+          <w:sz w:val="24"/>
+          <w:szCs w:val="24"/>
+        </w:rPr>
+        <w:t>It only waits for a condition. It might not yield the process.</w:t>
+      </w:r>
+    </w:p>
+    <w:p>
+      <w:pPr>
+        <w:pStyle w:val="ListParagraph"/>
+        <w:numPr>
+          <w:ilvl w:val="0"/>
+          <w:numId w:val="4"/>
+        </w:numPr>
+        <w:rPr>
+          <w:i/>
+          <w:iCs/>
+          <w:sz w:val="24"/>
+          <w:szCs w:val="24"/>
+        </w:rPr>
+      </w:pPr>
+      <w:r>
+        <w:rPr>
+          <w:i/>
+          <w:iCs/>
+          <w:sz w:val="24"/>
+          <w:szCs w:val="24"/>
+        </w:rPr>
+        <w:t>PROCESS_PAUSE()</w:t>
+      </w:r>
+      <w:r>
+        <w:rPr>
+          <w:i/>
+          <w:iCs/>
+          <w:sz w:val="24"/>
+          <w:szCs w:val="24"/>
+        </w:rPr>
+        <w:t xml:space="preserve"> - </w:t>
+      </w:r>
+      <w:r>
+        <w:rPr>
+          <w:sz w:val="24"/>
+          <w:szCs w:val="24"/>
+        </w:rPr>
+        <w:t>It yields the process temporarily.</w:t>
+      </w:r>
+    </w:p>
+    <w:p>
+      <w:pPr>
+        <w:rPr>
+          <w:b/>
+          <w:bCs/>
+          <w:sz w:val="24"/>
+          <w:szCs w:val="24"/>
+        </w:rPr>
+      </w:pPr>
+      <w:r>
+        <w:rPr>
+          <w:b/>
+          <w:bCs/>
+          <w:sz w:val="24"/>
+          <w:szCs w:val="24"/>
         </w:rPr>
         <w:t>Output Screenshots:</w:t>
       </w:r>
@@ -467,6 +1224,8 @@
         <w:rPr>
           <w:b/>
           <w:bCs/>
+          <w:sz w:val="24"/>
+          <w:szCs w:val="24"/>
         </w:rPr>
       </w:pPr>
       <w:r>
@@ -474,6 +1233,8 @@
           <w:b/>
           <w:bCs/>
           <w:noProof/>
+          <w:sz w:val="24"/>
+          <w:szCs w:val="24"/>
         </w:rPr>
         <w:drawing>
           <wp:inline distT="0" distB="0" distL="0" distR="0" wp14:anchorId="393F5FAA" wp14:editId="54DECB88">
@@ -530,14 +1291,18 @@
         <w:rPr>
           <w:b/>
           <w:bCs/>
-        </w:rPr>
-      </w:pPr>
-    </w:p>
-    <w:p>
-      <w:pPr>
-        <w:rPr>
-          <w:b/>
-          <w:bCs/>
+          <w:sz w:val="24"/>
+          <w:szCs w:val="24"/>
+        </w:rPr>
+      </w:pPr>
+    </w:p>
+    <w:p>
+      <w:pPr>
+        <w:rPr>
+          <w:b/>
+          <w:bCs/>
+          <w:sz w:val="24"/>
+          <w:szCs w:val="24"/>
         </w:rPr>
       </w:pPr>
       <w:r>
@@ -545,7 +1310,10 @@
           <w:b/>
           <w:bCs/>
           <w:noProof/>
-        </w:rPr>
+          <w:sz w:val="24"/>
+          <w:szCs w:val="24"/>
+        </w:rPr>
+        <w:lastRenderedPageBreak/>
         <w:drawing>
           <wp:inline distT="0" distB="0" distL="0" distR="0" wp14:anchorId="0F901956" wp14:editId="744EF04C">
             <wp:extent cx="5724525" cy="3219450"/>
@@ -601,6 +1369,8 @@
         <w:rPr>
           <w:b/>
           <w:bCs/>
+          <w:sz w:val="24"/>
+          <w:szCs w:val="24"/>
         </w:rPr>
       </w:pPr>
       <w:r>
@@ -608,8 +1378,9 @@
           <w:b/>
           <w:bCs/>
           <w:noProof/>
-        </w:rPr>
-        <w:lastRenderedPageBreak/>
+          <w:sz w:val="24"/>
+          <w:szCs w:val="24"/>
+        </w:rPr>
         <w:drawing>
           <wp:inline distT="0" distB="0" distL="0" distR="0" wp14:anchorId="3573D2C1" wp14:editId="5DB95021">
             <wp:extent cx="5724525" cy="3219450"/>
@@ -663,194 +1434,34 @@
     <w:p>
       <w:pPr>
         <w:rPr>
-          <w:b/>
-          <w:bCs/>
-        </w:rPr>
-      </w:pPr>
-      <w:r>
-        <w:rPr>
-          <w:b/>
-          <w:bCs/>
-        </w:rPr>
-        <w:t>Descritpion:</w:t>
-      </w:r>
-    </w:p>
-    <w:p>
-      <w:r>
-        <w:t>Here we have implemented 3 protothreads. The first one is automatically started and it calls protothread 3 once a button is clicked. The second protothread is automatically started and prints a message/ The third protothread is started by protothread 1 only when the button is clicked and it prints a message.</w:t>
-      </w:r>
-    </w:p>
-    <w:p>
-      <w:pPr>
-        <w:rPr>
-          <w:b/>
-          <w:bCs/>
-        </w:rPr>
-      </w:pPr>
-      <w:r>
-        <w:rPr>
-          <w:b/>
-          <w:bCs/>
-        </w:rPr>
-        <w:t>You should now be able to answer questions like: • How are protothreads different from, for example, Linux threads?</w:t>
-      </w:r>
-    </w:p>
-    <w:p>
-      <w:r>
-        <w:t>Protothreads ate stackless threads while Linux threads use stacks. This saves the overhead of large amounts of memory space,as it is anyway not required for Wireless sensor networks.</w:t>
-      </w:r>
-    </w:p>
-    <w:p>
-      <w:r>
-        <w:t>Protothreads are independent of Operating system.</w:t>
-      </w:r>
-    </w:p>
-    <w:p>
-      <w:r>
-        <w:t>Linux threads need a scheduler/handler for execution of threads but scheduling in case of protothreads have to be taken care by the developer.</w:t>
-      </w:r>
-    </w:p>
-    <w:p/>
-    <w:p>
-      <w:pPr>
-        <w:rPr>
-          <w:b/>
-          <w:bCs/>
-        </w:rPr>
-      </w:pPr>
-      <w:r>
-        <w:rPr>
-          <w:b/>
-          <w:bCs/>
-        </w:rPr>
-        <w:t>Would it be possible to just reimplement Linux threads for our sensor motes?</w:t>
-      </w:r>
-    </w:p>
-    <w:p>
-      <w:r>
-        <w:t>It is possible but it again requires large amounts of memory space</w:t>
-      </w:r>
-      <w:r>
-        <w:t>.</w:t>
-      </w:r>
-    </w:p>
-    <w:p/>
-    <w:p>
-      <w:pPr>
-        <w:rPr>
-          <w:b/>
-          <w:bCs/>
-        </w:rPr>
-      </w:pPr>
-      <w:r>
-        <w:rPr>
-          <w:b/>
-          <w:bCs/>
-        </w:rPr>
-        <w:t>Protothread macros:</w:t>
-      </w:r>
-    </w:p>
-    <w:p>
-      <w:r>
-        <w:t>PROCESS_BEGIN();</w:t>
-      </w:r>
-    </w:p>
-    <w:p>
-      <w:r>
-        <w:t>The process begins with this macro. The process thread starts from here.</w:t>
-      </w:r>
-    </w:p>
-    <w:p>
-      <w:r>
-        <w:t xml:space="preserve"> PROCESS_END();</w:t>
-      </w:r>
-    </w:p>
-    <w:p>
-      <w:r>
-        <w:t xml:space="preserve">This indicates the end of the process. </w:t>
-      </w:r>
-      <w:r>
-        <w:t>The process is then removed from Kernel’s list of active processes.</w:t>
-      </w:r>
-    </w:p>
-    <w:p>
-      <w:r>
-        <w:lastRenderedPageBreak/>
-        <w:t xml:space="preserve"> PROCESS_EXIT(); </w:t>
-      </w:r>
-    </w:p>
-    <w:p>
-      <w:r>
-        <w:t>A process can end in 2 ways. When it reaches PROCESS_END() macro,or when another process calls process_exit() function.</w:t>
-      </w:r>
-    </w:p>
-    <w:p>
-      <w:r>
-        <w:t>PROCESS_WAIT_EVENT();</w:t>
-      </w:r>
-    </w:p>
-    <w:p>
-      <w:r>
-        <w:t>It waits for an event to occur,it could be any event.</w:t>
-      </w:r>
-    </w:p>
-    <w:p>
-      <w:r>
-        <w:t xml:space="preserve"> PROCESS_WAIT_EVENT_UNTIL(); </w:t>
-      </w:r>
-    </w:p>
-    <w:p>
-      <w:r>
-        <w:t>It waits for an event to occur,but the occurance of  event is specified with conditions.</w:t>
-      </w:r>
-    </w:p>
-    <w:p>
-      <w:r>
-        <w:t>PROCESS_YIELD();</w:t>
-      </w:r>
-    </w:p>
-    <w:p>
-      <w:r>
-        <w:t>This macro also waits for any event to occur.</w:t>
-      </w:r>
-    </w:p>
-    <w:p>
-      <w:r>
-        <w:t xml:space="preserve"> PROCESS_WAIT_UNTIL();</w:t>
-      </w:r>
-    </w:p>
-    <w:p>
-      <w:r>
-        <w:t xml:space="preserve">It </w:t>
-      </w:r>
-      <w:r>
-        <w:t xml:space="preserve">only </w:t>
-      </w:r>
-      <w:r>
-        <w:t>waits for a condition.</w:t>
-      </w:r>
-      <w:r>
-        <w:t xml:space="preserve"> It might not yield the process.</w:t>
-      </w:r>
-    </w:p>
-    <w:p>
-      <w:r>
-        <w:t xml:space="preserve"> PROCESS_PAUSE();</w:t>
-      </w:r>
-    </w:p>
-    <w:p>
-      <w:r>
-        <w:t>It yields the process temporarily.</w:t>
-      </w:r>
-    </w:p>
-    <w:p/>
-    <w:p/>
-    <w:p/>
-    <w:p>
-      <w:pPr>
-        <w:rPr>
-          <w:b/>
-          <w:bCs/>
+          <w:sz w:val="24"/>
+          <w:szCs w:val="24"/>
+        </w:rPr>
+      </w:pPr>
+    </w:p>
+    <w:p>
+      <w:pPr>
+        <w:rPr>
+          <w:sz w:val="24"/>
+          <w:szCs w:val="24"/>
+        </w:rPr>
+      </w:pPr>
+    </w:p>
+    <w:p>
+      <w:pPr>
+        <w:rPr>
+          <w:sz w:val="24"/>
+          <w:szCs w:val="24"/>
+        </w:rPr>
+      </w:pPr>
+    </w:p>
+    <w:p>
+      <w:pPr>
+        <w:rPr>
+          <w:b/>
+          <w:bCs/>
+          <w:sz w:val="24"/>
+          <w:szCs w:val="24"/>
           <w:lang w:val="en-US"/>
         </w:rPr>
       </w:pPr>
@@ -957,6 +1568,232 @@
     </w:lvl>
   </w:abstractNum>
   <w:abstractNum w:abstractNumId="1" w15:restartNumberingAfterBreak="0">
+    <w:nsid w:val="4C552156"/>
+    <w:multiLevelType w:val="hybridMultilevel"/>
+    <w:tmpl w:val="43D6E44E"/>
+    <w:lvl w:ilvl="0" w:tplc="08090001">
+      <w:start w:val="1"/>
+      <w:numFmt w:val="bullet"/>
+      <w:lvlText w:val=""/>
+      <w:lvlJc w:val="left"/>
+      <w:pPr>
+        <w:ind w:left="720" w:hanging="360"/>
+      </w:pPr>
+      <w:rPr>
+        <w:rFonts w:ascii="Symbol" w:hAnsi="Symbol" w:hint="default"/>
+      </w:rPr>
+    </w:lvl>
+    <w:lvl w:ilvl="1" w:tplc="08090003" w:tentative="1">
+      <w:start w:val="1"/>
+      <w:numFmt w:val="bullet"/>
+      <w:lvlText w:val="o"/>
+      <w:lvlJc w:val="left"/>
+      <w:pPr>
+        <w:ind w:left="1440" w:hanging="360"/>
+      </w:pPr>
+      <w:rPr>
+        <w:rFonts w:ascii="Courier New" w:hAnsi="Courier New" w:hint="default"/>
+      </w:rPr>
+    </w:lvl>
+    <w:lvl w:ilvl="2" w:tplc="08090005" w:tentative="1">
+      <w:start w:val="1"/>
+      <w:numFmt w:val="bullet"/>
+      <w:lvlText w:val=""/>
+      <w:lvlJc w:val="left"/>
+      <w:pPr>
+        <w:ind w:left="2160" w:hanging="360"/>
+      </w:pPr>
+      <w:rPr>
+        <w:rFonts w:ascii="Wingdings" w:hAnsi="Wingdings" w:hint="default"/>
+      </w:rPr>
+    </w:lvl>
+    <w:lvl w:ilvl="3" w:tplc="08090001" w:tentative="1">
+      <w:start w:val="1"/>
+      <w:numFmt w:val="bullet"/>
+      <w:lvlText w:val=""/>
+      <w:lvlJc w:val="left"/>
+      <w:pPr>
+        <w:ind w:left="2880" w:hanging="360"/>
+      </w:pPr>
+      <w:rPr>
+        <w:rFonts w:ascii="Symbol" w:hAnsi="Symbol" w:hint="default"/>
+      </w:rPr>
+    </w:lvl>
+    <w:lvl w:ilvl="4" w:tplc="08090003" w:tentative="1">
+      <w:start w:val="1"/>
+      <w:numFmt w:val="bullet"/>
+      <w:lvlText w:val="o"/>
+      <w:lvlJc w:val="left"/>
+      <w:pPr>
+        <w:ind w:left="3600" w:hanging="360"/>
+      </w:pPr>
+      <w:rPr>
+        <w:rFonts w:ascii="Courier New" w:hAnsi="Courier New" w:hint="default"/>
+      </w:rPr>
+    </w:lvl>
+    <w:lvl w:ilvl="5" w:tplc="08090005" w:tentative="1">
+      <w:start w:val="1"/>
+      <w:numFmt w:val="bullet"/>
+      <w:lvlText w:val=""/>
+      <w:lvlJc w:val="left"/>
+      <w:pPr>
+        <w:ind w:left="4320" w:hanging="360"/>
+      </w:pPr>
+      <w:rPr>
+        <w:rFonts w:ascii="Wingdings" w:hAnsi="Wingdings" w:hint="default"/>
+      </w:rPr>
+    </w:lvl>
+    <w:lvl w:ilvl="6" w:tplc="08090001" w:tentative="1">
+      <w:start w:val="1"/>
+      <w:numFmt w:val="bullet"/>
+      <w:lvlText w:val=""/>
+      <w:lvlJc w:val="left"/>
+      <w:pPr>
+        <w:ind w:left="5040" w:hanging="360"/>
+      </w:pPr>
+      <w:rPr>
+        <w:rFonts w:ascii="Symbol" w:hAnsi="Symbol" w:hint="default"/>
+      </w:rPr>
+    </w:lvl>
+    <w:lvl w:ilvl="7" w:tplc="08090003" w:tentative="1">
+      <w:start w:val="1"/>
+      <w:numFmt w:val="bullet"/>
+      <w:lvlText w:val="o"/>
+      <w:lvlJc w:val="left"/>
+      <w:pPr>
+        <w:ind w:left="5760" w:hanging="360"/>
+      </w:pPr>
+      <w:rPr>
+        <w:rFonts w:ascii="Courier New" w:hAnsi="Courier New" w:hint="default"/>
+      </w:rPr>
+    </w:lvl>
+    <w:lvl w:ilvl="8" w:tplc="08090005" w:tentative="1">
+      <w:start w:val="1"/>
+      <w:numFmt w:val="bullet"/>
+      <w:lvlText w:val=""/>
+      <w:lvlJc w:val="left"/>
+      <w:pPr>
+        <w:ind w:left="6480" w:hanging="360"/>
+      </w:pPr>
+      <w:rPr>
+        <w:rFonts w:ascii="Wingdings" w:hAnsi="Wingdings" w:hint="default"/>
+      </w:rPr>
+    </w:lvl>
+  </w:abstractNum>
+  <w:abstractNum w:abstractNumId="2" w15:restartNumberingAfterBreak="0">
+    <w:nsid w:val="4C5D5577"/>
+    <w:multiLevelType w:val="hybridMultilevel"/>
+    <w:tmpl w:val="0AC46278"/>
+    <w:lvl w:ilvl="0" w:tplc="08090001">
+      <w:start w:val="1"/>
+      <w:numFmt w:val="bullet"/>
+      <w:lvlText w:val=""/>
+      <w:lvlJc w:val="left"/>
+      <w:pPr>
+        <w:ind w:left="720" w:hanging="360"/>
+      </w:pPr>
+      <w:rPr>
+        <w:rFonts w:ascii="Symbol" w:hAnsi="Symbol" w:hint="default"/>
+      </w:rPr>
+    </w:lvl>
+    <w:lvl w:ilvl="1" w:tplc="08090003" w:tentative="1">
+      <w:start w:val="1"/>
+      <w:numFmt w:val="bullet"/>
+      <w:lvlText w:val="o"/>
+      <w:lvlJc w:val="left"/>
+      <w:pPr>
+        <w:ind w:left="1440" w:hanging="360"/>
+      </w:pPr>
+      <w:rPr>
+        <w:rFonts w:ascii="Courier New" w:hAnsi="Courier New" w:hint="default"/>
+      </w:rPr>
+    </w:lvl>
+    <w:lvl w:ilvl="2" w:tplc="08090005" w:tentative="1">
+      <w:start w:val="1"/>
+      <w:numFmt w:val="bullet"/>
+      <w:lvlText w:val=""/>
+      <w:lvlJc w:val="left"/>
+      <w:pPr>
+        <w:ind w:left="2160" w:hanging="360"/>
+      </w:pPr>
+      <w:rPr>
+        <w:rFonts w:ascii="Wingdings" w:hAnsi="Wingdings" w:hint="default"/>
+      </w:rPr>
+    </w:lvl>
+    <w:lvl w:ilvl="3" w:tplc="08090001" w:tentative="1">
+      <w:start w:val="1"/>
+      <w:numFmt w:val="bullet"/>
+      <w:lvlText w:val=""/>
+      <w:lvlJc w:val="left"/>
+      <w:pPr>
+        <w:ind w:left="2880" w:hanging="360"/>
+      </w:pPr>
+      <w:rPr>
+        <w:rFonts w:ascii="Symbol" w:hAnsi="Symbol" w:hint="default"/>
+      </w:rPr>
+    </w:lvl>
+    <w:lvl w:ilvl="4" w:tplc="08090003" w:tentative="1">
+      <w:start w:val="1"/>
+      <w:numFmt w:val="bullet"/>
+      <w:lvlText w:val="o"/>
+      <w:lvlJc w:val="left"/>
+      <w:pPr>
+        <w:ind w:left="3600" w:hanging="360"/>
+      </w:pPr>
+      <w:rPr>
+        <w:rFonts w:ascii="Courier New" w:hAnsi="Courier New" w:hint="default"/>
+      </w:rPr>
+    </w:lvl>
+    <w:lvl w:ilvl="5" w:tplc="08090005" w:tentative="1">
+      <w:start w:val="1"/>
+      <w:numFmt w:val="bullet"/>
+      <w:lvlText w:val=""/>
+      <w:lvlJc w:val="left"/>
+      <w:pPr>
+        <w:ind w:left="4320" w:hanging="360"/>
+      </w:pPr>
+      <w:rPr>
+        <w:rFonts w:ascii="Wingdings" w:hAnsi="Wingdings" w:hint="default"/>
+      </w:rPr>
+    </w:lvl>
+    <w:lvl w:ilvl="6" w:tplc="08090001" w:tentative="1">
+      <w:start w:val="1"/>
+      <w:numFmt w:val="bullet"/>
+      <w:lvlText w:val=""/>
+      <w:lvlJc w:val="left"/>
+      <w:pPr>
+        <w:ind w:left="5040" w:hanging="360"/>
+      </w:pPr>
+      <w:rPr>
+        <w:rFonts w:ascii="Symbol" w:hAnsi="Symbol" w:hint="default"/>
+      </w:rPr>
+    </w:lvl>
+    <w:lvl w:ilvl="7" w:tplc="08090003" w:tentative="1">
+      <w:start w:val="1"/>
+      <w:numFmt w:val="bullet"/>
+      <w:lvlText w:val="o"/>
+      <w:lvlJc w:val="left"/>
+      <w:pPr>
+        <w:ind w:left="5760" w:hanging="360"/>
+      </w:pPr>
+      <w:rPr>
+        <w:rFonts w:ascii="Courier New" w:hAnsi="Courier New" w:hint="default"/>
+      </w:rPr>
+    </w:lvl>
+    <w:lvl w:ilvl="8" w:tplc="08090005" w:tentative="1">
+      <w:start w:val="1"/>
+      <w:numFmt w:val="bullet"/>
+      <w:lvlText w:val=""/>
+      <w:lvlJc w:val="left"/>
+      <w:pPr>
+        <w:ind w:left="6480" w:hanging="360"/>
+      </w:pPr>
+      <w:rPr>
+        <w:rFonts w:ascii="Wingdings" w:hAnsi="Wingdings" w:hint="default"/>
+      </w:rPr>
+    </w:lvl>
+  </w:abstractNum>
+  <w:abstractNum w:abstractNumId="3" w15:restartNumberingAfterBreak="0">
     <w:nsid w:val="67C9596B"/>
     <w:multiLevelType w:val="hybridMultilevel"/>
     <w:tmpl w:val="B8BEDFFA"/>
@@ -1049,6 +1886,12 @@
     <w:abstractNumId w:val="0"/>
   </w:num>
   <w:num w:numId="2">
+    <w:abstractNumId w:val="3"/>
+  </w:num>
+  <w:num w:numId="3">
+    <w:abstractNumId w:val="2"/>
+  </w:num>
+  <w:num w:numId="4">
     <w:abstractNumId w:val="1"/>
   </w:num>
 </w:numbering>
@@ -1177,6 +2020,7 @@
     <w:lsdException w:name="HTML Sample" w:semiHidden="1" w:unhideWhenUsed="1"/>
     <w:lsdException w:name="HTML Typewriter" w:semiHidden="1" w:unhideWhenUsed="1"/>
     <w:lsdException w:name="HTML Variable" w:semiHidden="1" w:unhideWhenUsed="1"/>
+    <w:lsdException w:name="Normal Table" w:semiHidden="1" w:unhideWhenUsed="1"/>
     <w:lsdException w:name="annotation subject" w:semiHidden="1" w:unhideWhenUsed="1"/>
     <w:lsdException w:name="No List" w:semiHidden="1" w:unhideWhenUsed="1"/>
     <w:lsdException w:name="Outline List 1" w:semiHidden="1" w:unhideWhenUsed="1"/>
@@ -1222,9 +2066,11 @@
     <w:lsdException w:name="Table Subtle 1" w:semiHidden="1" w:unhideWhenUsed="1"/>
     <w:lsdException w:name="Table Subtle 2" w:semiHidden="1" w:unhideWhenUsed="1"/>
     <w:lsdException w:name="Table Web 1" w:semiHidden="1" w:unhideWhenUsed="1"/>
+    <w:lsdException w:name="Table Web 2" w:semiHidden="1" w:unhideWhenUsed="1"/>
     <w:lsdException w:name="Table Web 3" w:semiHidden="1" w:unhideWhenUsed="1"/>
     <w:lsdException w:name="Balloon Text" w:semiHidden="1" w:unhideWhenUsed="1"/>
     <w:lsdException w:name="Table Grid" w:uiPriority="39"/>
+    <w:lsdException w:name="Table Theme" w:semiHidden="1" w:unhideWhenUsed="1"/>
     <w:lsdException w:name="Placeholder Text" w:semiHidden="1"/>
     <w:lsdException w:name="No Spacing" w:uiPriority="1" w:qFormat="1"/>
     <w:lsdException w:name="Light Shading" w:uiPriority="60"/>

</xml_diff>